<commit_message>
Update Project (database, project document)
</commit_message>
<xml_diff>
--- a/Documents/Project_Document.docx
+++ b/Documents/Project_Document.docx
@@ -226,6 +226,15 @@
           <w:sz w:val="40"/>
           <w:szCs w:val="40"/>
         </w:rPr>
+        <w:t xml:space="preserve">NEWS </w:t>
+      </w:r>
+      <w:r>
+        <w:rPr>
+          <w:b/>
+          <w:bCs/>
+          <w:sz w:val="40"/>
+          <w:szCs w:val="40"/>
+        </w:rPr>
         <w:t>E-COMMERCE HUB</w:t>
       </w:r>
     </w:p>
@@ -772,6 +781,15 @@
           <w:sz w:val="40"/>
           <w:szCs w:val="40"/>
         </w:rPr>
+        <w:t xml:space="preserve">NEWS </w:t>
+      </w:r>
+      <w:r>
+        <w:rPr>
+          <w:b/>
+          <w:bCs/>
+          <w:sz w:val="40"/>
+          <w:szCs w:val="40"/>
+        </w:rPr>
         <w:t>E-COMMERCE HUB</w:t>
       </w:r>
     </w:p>
@@ -7793,7 +7811,35 @@
           <w:bCs/>
           <w:sz w:val="28"/>
         </w:rPr>
-        <w:t xml:space="preserve"> - Commerce Hub, một website thương mại điện tử</w:t>
+        <w:t xml:space="preserve"> </w:t>
+      </w:r>
+      <w:r>
+        <w:rPr>
+          <w:bCs/>
+          <w:sz w:val="28"/>
+        </w:rPr>
+        <w:t>–</w:t>
+      </w:r>
+      <w:r>
+        <w:rPr>
+          <w:bCs/>
+          <w:sz w:val="28"/>
+        </w:rPr>
+        <w:t xml:space="preserve"> </w:t>
+      </w:r>
+      <w:r>
+        <w:rPr>
+          <w:bCs/>
+          <w:sz w:val="28"/>
+        </w:rPr>
+        <w:t>News E-</w:t>
+      </w:r>
+      <w:r>
+        <w:rPr>
+          <w:bCs/>
+          <w:sz w:val="28"/>
+        </w:rPr>
+        <w:t>Commerce Hub, một website thương mại điện tử</w:t>
       </w:r>
       <w:r>
         <w:rPr>
@@ -12433,6 +12479,30 @@
     </w:p>
     <w:p>
       <w:pPr>
+        <w:pStyle w:val="ListParagraph"/>
+        <w:numPr>
+          <w:ilvl w:val="2"/>
+          <w:numId w:val="5"/>
+        </w:numPr>
+        <w:spacing w:line="288" w:lineRule="auto"/>
+        <w:jc w:val="both"/>
+        <w:rPr>
+          <w:b/>
+          <w:bCs/>
+          <w:sz w:val="28"/>
+        </w:rPr>
+      </w:pPr>
+      <w:r>
+        <w:rPr>
+          <w:b/>
+          <w:bCs/>
+          <w:sz w:val="28"/>
+        </w:rPr>
+        <w:t>Khởi động dự án (Develop Project Charter)</w:t>
+      </w:r>
+    </w:p>
+    <w:p>
+      <w:pPr>
         <w:spacing w:line="288" w:lineRule="auto"/>
         <w:ind w:left="720" w:firstLine="720"/>
         <w:jc w:val="both"/>
@@ -12446,38 +12516,48 @@
           <w:bCs/>
           <w:sz w:val="28"/>
         </w:rPr>
-        <w:t xml:space="preserve">Quá trình bắt đầu với việc khởi động dự án. Bước quan trọng nhất trong giai đoạn này là phát triển </w:t>
-      </w:r>
-      <w:r>
-        <w:rPr>
-          <w:bCs/>
-          <w:sz w:val="28"/>
-        </w:rPr>
-        <w:t>Hiến chương dự án</w:t>
-      </w:r>
-      <w:r>
-        <w:rPr>
-          <w:bCs/>
-          <w:sz w:val="28"/>
-        </w:rPr>
-        <w:t xml:space="preserve"> (Project Charter), một tài liệu chính thức cho phép dự án được thực hiện.</w:t>
+        <w:t>Q</w:t>
+      </w:r>
+      <w:r>
+        <w:rPr>
+          <w:bCs/>
+          <w:sz w:val="28"/>
+        </w:rPr>
+        <w:t>uá trình bắt đầu với việc khởi động dự án</w:t>
+      </w:r>
+      <w:r>
+        <w:rPr>
+          <w:bCs/>
+          <w:sz w:val="28"/>
+        </w:rPr>
+        <w:t xml:space="preserve"> qua việc phát triển tài liệu chính thức cho phép dự án thực hiện. </w:t>
+      </w:r>
+      <w:r>
+        <w:rPr>
+          <w:bCs/>
+          <w:sz w:val="28"/>
+        </w:rPr>
+        <w:t xml:space="preserve"> Bước quan trọng nhất trong giai đoạn này là phát triển </w:t>
+      </w:r>
+      <w:r>
+        <w:rPr>
+          <w:bCs/>
+          <w:sz w:val="28"/>
+        </w:rPr>
+        <w:t>Project Charter (Hiến chương hay Điều lệ dự án). Văn bản này được tạo ra nhằm chính thức ủy quyền cho nhóm (5 thành viên) bắt đầu dự án và cung cấp một cái nhìn tổng quan về các mục tiêu, rủi ro và ràng buộc ban đầu.</w:t>
+      </w:r>
+      <w:r>
+        <w:rPr>
+          <w:bCs/>
+          <w:sz w:val="28"/>
+        </w:rPr>
+        <w:t xml:space="preserve"> Điều lệ này bao gồm việc bổ nhiệm người quản lý dự án, phân công công việc,  phổ biến mục đích, mục tiêu tâm nhìn dự án.</w:t>
       </w:r>
     </w:p>
     <w:p>
       <w:pPr>
         <w:spacing w:line="288" w:lineRule="auto"/>
         <w:ind w:left="720" w:firstLine="720"/>
-        <w:jc w:val="both"/>
-        <w:rPr>
-          <w:bCs/>
-          <w:sz w:val="28"/>
-        </w:rPr>
-      </w:pPr>
-    </w:p>
-    <w:p>
-      <w:pPr>
-        <w:spacing w:line="288" w:lineRule="auto"/>
-        <w:ind w:left="720" w:firstLine="720"/>
         <w:rPr>
           <w:bCs/>
           <w:sz w:val="28"/>
@@ -12491,9 +12571,9 @@
           <w:lang w:eastAsia="ja-JP"/>
         </w:rPr>
         <w:drawing>
-          <wp:inline distT="0" distB="0" distL="0" distR="0" wp14:anchorId="7FD9E602" wp14:editId="6559E0D9">
-            <wp:extent cx="4119423" cy="4242390"/>
-            <wp:effectExtent l="19050" t="19050" r="14605" b="25400"/>
+          <wp:inline distT="0" distB="0" distL="0" distR="0" wp14:anchorId="7FD9E602" wp14:editId="7BEB5F28">
+            <wp:extent cx="4140074" cy="4263656"/>
+            <wp:effectExtent l="19050" t="19050" r="13335" b="22860"/>
             <wp:docPr id="2" name="Picture 2"/>
             <wp:cNvGraphicFramePr>
               <a:graphicFrameLocks xmlns:a="http://schemas.openxmlformats.org/drawingml/2006/main" noChangeAspect="1"/>
@@ -12514,7 +12594,7 @@
                   <pic:spPr>
                     <a:xfrm>
                       <a:off x="0" y="0"/>
-                      <a:ext cx="4183255" cy="4308127"/>
+                      <a:ext cx="4145093" cy="4268824"/>
                     </a:xfrm>
                     <a:prstGeom prst="rect">
                       <a:avLst/>
@@ -12542,78 +12622,36 @@
           <w:sz w:val="28"/>
         </w:rPr>
       </w:pPr>
-    </w:p>
-    <w:p>
-      <w:pPr>
-        <w:spacing w:line="288" w:lineRule="auto"/>
-        <w:ind w:left="720" w:firstLine="720"/>
-        <w:jc w:val="both"/>
-        <w:rPr>
-          <w:bCs/>
-          <w:sz w:val="28"/>
-        </w:rPr>
-      </w:pPr>
-    </w:p>
-    <w:p>
-      <w:pPr>
-        <w:spacing w:line="288" w:lineRule="auto"/>
-        <w:ind w:left="720" w:firstLine="720"/>
-        <w:jc w:val="both"/>
-        <w:rPr>
-          <w:bCs/>
-          <w:sz w:val="28"/>
-        </w:rPr>
-      </w:pPr>
-    </w:p>
-    <w:p>
-      <w:pPr>
-        <w:spacing w:line="288" w:lineRule="auto"/>
-        <w:ind w:left="720" w:firstLine="720"/>
-        <w:jc w:val="both"/>
-        <w:rPr>
-          <w:bCs/>
-          <w:sz w:val="28"/>
-        </w:rPr>
-      </w:pPr>
-    </w:p>
-    <w:p>
-      <w:pPr>
-        <w:spacing w:line="288" w:lineRule="auto"/>
-        <w:ind w:left="720" w:firstLine="720"/>
-        <w:jc w:val="both"/>
-        <w:rPr>
-          <w:bCs/>
-          <w:sz w:val="28"/>
-        </w:rPr>
-      </w:pPr>
       <w:r>
         <w:rPr>
           <w:bCs/>
           <w:sz w:val="28"/>
         </w:rPr>
         <w:lastRenderedPageBreak/>
-        <w:t>Bên cạnh chi tiết hơn là văn bản Điều lệ dự án (Project Bylaws)  đ</w:t>
-      </w:r>
-      <w:r>
-        <w:rPr>
-          <w:bCs/>
-          <w:sz w:val="28"/>
-        </w:rPr>
-        <w:t>iều lệ này có vai trò như một văn bản định hướng, văn bản hóa các yêu cầu ban đầu nhằm đáp ứng nhu cầu và kỳ vọng của các bên liên quan</w:t>
-      </w:r>
-      <w:r>
-        <w:rPr>
-          <w:bCs/>
-          <w:sz w:val="28"/>
-        </w:rPr>
-        <w:t xml:space="preserve"> ở đây là Ts. Nguyễn Văn Hòa và nhóm 5 sinh viên</w:t>
-      </w:r>
-      <w:r>
-        <w:rPr>
-          <w:bCs/>
-          <w:sz w:val="28"/>
-        </w:rPr>
-        <w:t>, đồng thời trao quyền cho người quản lý dự án chính thức bắt đầu công việc. Nội dung chính của bản điều lệ dự án cho đồ án này sẽ bao gồm mục đích, mô tả khái quát về dự án, những rủi ro chính, các yêu cầu và ràng buộc, tóm tắt các mốc thời gian, ngân sách dự kiến, và bổ nhiệm người quản lý dự</w:t>
+        <w:t>Bên cạnh chi tiết hơ</w:t>
+      </w:r>
+      <w:bookmarkStart w:id="14" w:name="_GoBack"/>
+      <w:bookmarkEnd w:id="14"/>
+      <w:r>
+        <w:rPr>
+          <w:bCs/>
+          <w:sz w:val="28"/>
+        </w:rPr>
+        <w:t xml:space="preserve">n là văn bản Điều lệ dự án </w:t>
+      </w:r>
+      <w:r>
+        <w:rPr>
+          <w:bCs/>
+          <w:sz w:val="28"/>
+        </w:rPr>
+        <w:t xml:space="preserve">hay quy trình hoạt động nhóm (Project Bylaws) . </w:t>
+      </w:r>
+      <w:r>
+        <w:rPr>
+          <w:bCs/>
+          <w:sz w:val="28"/>
+        </w:rPr>
+        <w:t>Nội dung chính của bản điều lệ dự án cho đồ án này sẽ bao gồm mục đích, mô tả khái quát về dự án, những rủi ro chính, các yêu cầu và ràng buộc, tóm tắt các mốc thời gian, ngân sách dự kiến, và bổ nhiệm người quản lý dự</w:t>
       </w:r>
       <w:r>
         <w:rPr>
@@ -12760,7 +12798,7 @@
           <w:bCs/>
           <w:sz w:val="28"/>
         </w:rPr>
-        <w:t xml:space="preserve">, thể hiện dự án sẽ được thực hiện, theo dõi, giám sát và kết thúc như thế nào. Trong mô hình Agile, kế hoạch này không phải là một tài liệu cứng nhắc mà là một bản kế </w:t>
+        <w:t xml:space="preserve">, thể hiện dự án sẽ được thực hiện, theo dõi, giám sát và kết thúc như thế nào. Trong mô hình Agile, kế hoạch này không phải là một tài liệu cứng nhắc mà là một bản kế hoạch linh hoạt, có thể điều chỉnh và cập nhật liên tục. Tiếp theo là giai đoạn điều hành và quản lý thực thi dự án, nơi mà phần lớn thời gian và </w:t>
       </w:r>
       <w:r>
         <w:rPr>
@@ -12768,7 +12806,7 @@
           <w:sz w:val="28"/>
         </w:rPr>
         <w:lastRenderedPageBreak/>
-        <w:t>hoạch linh hoạt, có thể điều chỉnh và cập nhật liên tục. Tiếp theo là giai đoạn điều hành và quản lý thực thi dự án, nơi mà phần lớn thời gian và nguồn lực được sử dụng để thực hiện các công việc đã được xác định trong bản kế hoạ</w:t>
+        <w:t>nguồn lực được sử dụng để thực hiện các công việc đã được xác định trong bản kế hoạ</w:t>
       </w:r>
       <w:r>
         <w:rPr>
@@ -12837,7 +12875,7 @@
           <w:sz w:val="28"/>
         </w:rPr>
       </w:pPr>
-      <w:bookmarkStart w:id="14" w:name="_Toc209032200"/>
+      <w:bookmarkStart w:id="15" w:name="_Toc209032200"/>
       <w:r>
         <w:rPr>
           <w:b/>
@@ -12854,7 +12892,7 @@
         </w:rPr>
         <w:t xml:space="preserve"> (Scope Management)</w:t>
       </w:r>
-      <w:bookmarkEnd w:id="14"/>
+      <w:bookmarkEnd w:id="15"/>
     </w:p>
     <w:p>
       <w:pPr>
@@ -12872,7 +12910,7 @@
           <w:sz w:val="28"/>
         </w:rPr>
       </w:pPr>
-      <w:bookmarkStart w:id="15" w:name="_Toc209032201"/>
+      <w:bookmarkStart w:id="16" w:name="_Toc209032201"/>
       <w:r>
         <w:rPr>
           <w:b/>
@@ -12881,8 +12919,6 @@
         </w:rPr>
         <w:t>Thu thập và phân tích yêu cầu: User Story và Product Backlog</w:t>
       </w:r>
-      <w:bookmarkStart w:id="16" w:name="_GoBack"/>
-      <w:bookmarkEnd w:id="15"/>
       <w:bookmarkEnd w:id="16"/>
     </w:p>
     <w:p>
@@ -13059,7 +13095,6 @@
           <w:bCs/>
           <w:sz w:val="28"/>
         </w:rPr>
-        <w:lastRenderedPageBreak/>
         <w:t>Kế hoạch phân công vai trò và trách nhiệm</w:t>
       </w:r>
       <w:bookmarkEnd w:id="22"/>
@@ -13114,6 +13149,7 @@
           <w:bCs/>
           <w:sz w:val="28"/>
         </w:rPr>
+        <w:lastRenderedPageBreak/>
         <w:t>PHÂN TÍCH, THIẾT KẾ VÀ TRIỂN KHAI KỸ THUẬT</w:t>
       </w:r>
       <w:bookmarkEnd w:id="24"/>
@@ -14056,7 +14092,6 @@
           <w:bCs/>
           <w:sz w:val="28"/>
         </w:rPr>
-        <w:lastRenderedPageBreak/>
         <w:t>Ma trận quản lý rủi ro chi tiết</w:t>
       </w:r>
       <w:bookmarkEnd w:id="58"/>
@@ -14111,6 +14146,7 @@
           <w:bCs/>
           <w:sz w:val="28"/>
         </w:rPr>
+        <w:lastRenderedPageBreak/>
         <w:t>Hướng dẫn sử dụng các công cụ (Jira,Notion,Git) chi tiế</w:t>
       </w:r>
       <w:r>
@@ -14416,7 +14452,6 @@
         <w:rPr>
           <w:sz w:val="28"/>
         </w:rPr>
-        <w:lastRenderedPageBreak/>
         <w:t>[12]</w:t>
       </w:r>
       <w:r>
@@ -14438,6 +14473,7 @@
         <w:rPr>
           <w:sz w:val="28"/>
         </w:rPr>
+        <w:lastRenderedPageBreak/>
         <w:t>[13]</w:t>
       </w:r>
       <w:r>
@@ -14712,7 +14748,7 @@
           <w:rPr>
             <w:noProof/>
           </w:rPr>
-          <w:t>19</w:t>
+          <w:t>15</w:t>
         </w:r>
         <w:r>
           <w:rPr>
@@ -18334,7 +18370,7 @@
 </file>
 
 <file path=customXml/itemProps1.xml><?xml version="1.0" encoding="utf-8"?>
-<ds:datastoreItem xmlns:ds="http://schemas.openxmlformats.org/officeDocument/2006/customXml" ds:itemID="{F9ACF0DF-7F91-4501-9752-88B67FECB209}">
+<ds:datastoreItem xmlns:ds="http://schemas.openxmlformats.org/officeDocument/2006/customXml" ds:itemID="{374EC972-72F1-4A35-8D07-FA1C921D8CFD}">
   <ds:schemaRefs>
     <ds:schemaRef ds:uri="http://schemas.openxmlformats.org/officeDocument/2006/bibliography"/>
   </ds:schemaRefs>

</xml_diff>